<commit_message>
Update allineamenti e dp nella relazione
</commit_message>
<xml_diff>
--- a/Relazione.docx
+++ b/Relazione.docx
@@ -85,14 +85,9 @@
           <w:numId w:val="1"/>
         </w:numPr>
       </w:pPr>
-      <w:proofErr w:type="spellStart"/>
       <w:r>
         <w:lastRenderedPageBreak/>
-        <w:t>Requirements</w:t>
-      </w:r>
-      <w:proofErr w:type="spellEnd"/>
-      <w:r>
-        <w:t xml:space="preserve"> </w:t>
+        <w:t xml:space="preserve">Requirements </w:t>
       </w:r>
     </w:p>
     <w:p>
@@ -549,27 +544,14 @@
       <w:r>
         <w:t xml:space="preserve">Figura </w:t>
       </w:r>
-      <w:r>
-        <w:fldChar w:fldCharType="begin"/>
-      </w:r>
-      <w:r>
-        <w:instrText xml:space="preserve"> SEQ Figura \* ARABIC </w:instrText>
-      </w:r>
-      <w:r>
-        <w:fldChar w:fldCharType="separate"/>
-      </w:r>
-      <w:r>
-        <w:rPr>
-          <w:noProof/>
-        </w:rPr>
-        <w:t>1</w:t>
-      </w:r>
-      <w:r>
-        <w:rPr>
-          <w:noProof/>
-        </w:rPr>
-        <w:fldChar w:fldCharType="end"/>
-      </w:r>
+      <w:fldSimple w:instr=" SEQ Figura \* ARABIC ">
+        <w:r>
+          <w:rPr>
+            <w:noProof/>
+          </w:rPr>
+          <w:t>1</w:t>
+        </w:r>
+      </w:fldSimple>
       <w:r>
         <w:t xml:space="preserve"> - Erlangen classe. Oggetti fisici fatti dall'uomo</w:t>
       </w:r>
@@ -749,27 +731,14 @@
       <w:r>
         <w:t xml:space="preserve">Figura </w:t>
       </w:r>
-      <w:r>
-        <w:fldChar w:fldCharType="begin"/>
-      </w:r>
-      <w:r>
-        <w:instrText xml:space="preserve"> SEQ Figura \* ARABIC </w:instrText>
-      </w:r>
-      <w:r>
-        <w:fldChar w:fldCharType="separate"/>
-      </w:r>
-      <w:r>
-        <w:rPr>
-          <w:noProof/>
-        </w:rPr>
-        <w:t>2</w:t>
-      </w:r>
-      <w:r>
-        <w:rPr>
-          <w:noProof/>
-        </w:rPr>
-        <w:fldChar w:fldCharType="end"/>
-      </w:r>
+      <w:fldSimple w:instr=" SEQ Figura \* ARABIC ">
+        <w:r>
+          <w:rPr>
+            <w:noProof/>
+          </w:rPr>
+          <w:t>2</w:t>
+        </w:r>
+      </w:fldSimple>
       <w:r>
         <w:t xml:space="preserve"> - Wikipedia Infobox musei</w:t>
       </w:r>
@@ -853,27 +822,14 @@
       <w:r>
         <w:t xml:space="preserve">Figura </w:t>
       </w:r>
-      <w:r>
-        <w:fldChar w:fldCharType="begin"/>
-      </w:r>
-      <w:r>
-        <w:instrText xml:space="preserve"> SEQ Figura \* ARABIC </w:instrText>
-      </w:r>
-      <w:r>
-        <w:fldChar w:fldCharType="separate"/>
-      </w:r>
-      <w:r>
-        <w:rPr>
-          <w:noProof/>
-        </w:rPr>
-        <w:t>3</w:t>
-      </w:r>
-      <w:r>
-        <w:rPr>
-          <w:noProof/>
-        </w:rPr>
-        <w:fldChar w:fldCharType="end"/>
-      </w:r>
+      <w:fldSimple w:instr=" SEQ Figura \* ARABIC ">
+        <w:r>
+          <w:rPr>
+            <w:noProof/>
+          </w:rPr>
+          <w:t>3</w:t>
+        </w:r>
+      </w:fldSimple>
       <w:r>
         <w:t xml:space="preserve">  - Wikipedia Infobox discipline artistiche</w:t>
       </w:r>
@@ -919,32 +875,15 @@
           <w:numId w:val="5"/>
         </w:numPr>
       </w:pPr>
-      <w:proofErr w:type="spellStart"/>
-      <w:r>
-        <w:t>MUSEOItalia</w:t>
-      </w:r>
-      <w:proofErr w:type="spellEnd"/>
-      <w:r>
-        <w:t xml:space="preserve"> (</w:t>
+      <w:r>
+        <w:t>MUSEOItalia (</w:t>
       </w:r>
       <w:hyperlink r:id="rId8" w:history="1">
         <w:r>
           <w:rPr>
             <w:rStyle w:val="Collegamentoipertestuale"/>
           </w:rPr>
-          <w:t>www.mus</w:t>
-        </w:r>
-        <w:r>
-          <w:rPr>
-            <w:rStyle w:val="Collegamentoipertestuale"/>
-          </w:rPr>
-          <w:t>e</w:t>
-        </w:r>
-        <w:r>
-          <w:rPr>
-            <w:rStyle w:val="Collegamentoipertestuale"/>
-          </w:rPr>
-          <w:t>ionline.info</w:t>
+          <w:t>www.museionline.info</w:t>
         </w:r>
       </w:hyperlink>
       <w:r>
@@ -959,13 +898,8 @@
           <w:numId w:val="5"/>
         </w:numPr>
       </w:pPr>
-      <w:proofErr w:type="spellStart"/>
-      <w:r>
-        <w:t>TheMet</w:t>
-      </w:r>
-      <w:proofErr w:type="spellEnd"/>
-      <w:r>
-        <w:t xml:space="preserve"> (</w:t>
+      <w:r>
+        <w:t>TheMet (</w:t>
       </w:r>
       <w:hyperlink r:id="rId9" w:history="1">
         <w:r>
@@ -995,52 +929,14 @@
           <w:rPr>
             <w:rStyle w:val="Collegamentoipertestuale"/>
           </w:rPr>
-          <w:t>www.mo</w:t>
-        </w:r>
-        <w:r>
-          <w:rPr>
-            <w:rStyle w:val="Collegamentoipertestuale"/>
-          </w:rPr>
-          <w:t>m</w:t>
-        </w:r>
-        <w:r>
-          <w:rPr>
-            <w:rStyle w:val="Collegamentoipertestuale"/>
-          </w:rPr>
-          <w:t>at.g</w:t>
-        </w:r>
-        <w:r>
-          <w:rPr>
-            <w:rStyle w:val="Collegamentoipertestuale"/>
-          </w:rPr>
-          <w:t>o</w:t>
-        </w:r>
-        <w:r>
-          <w:rPr>
-            <w:rStyle w:val="Collegamentoipertestuale"/>
-          </w:rPr>
-          <w:t>.jp</w:t>
+          <w:t>www.momat.go.jp</w:t>
         </w:r>
       </w:hyperlink>
       <w:r>
         <w:rPr>
           <w:rStyle w:val="Collegamentoipertestuale"/>
         </w:rPr>
-        <w:t>/</w:t>
-      </w:r>
-      <w:proofErr w:type="spellStart"/>
-      <w:r>
-        <w:rPr>
-          <w:rStyle w:val="Collegamentoipertestuale"/>
-        </w:rPr>
-        <w:t>english</w:t>
-      </w:r>
-      <w:proofErr w:type="spellEnd"/>
-      <w:r>
-        <w:rPr>
-          <w:rStyle w:val="Collegamentoipertestuale"/>
-        </w:rPr>
-        <w:t>/</w:t>
+        <w:t>/english/</w:t>
       </w:r>
       <w:r>
         <w:t>) per colmare le mancanze di una ricerca poco fruttuosa sui musei orientali, in questo caso particolare giapponesi.</w:t>
@@ -1107,37 +1003,16 @@
       <w:r>
         <w:t xml:space="preserve">Figura </w:t>
       </w:r>
-      <w:r>
-        <w:fldChar w:fldCharType="begin"/>
-      </w:r>
-      <w:r>
-        <w:instrText xml:space="preserve"> SEQ Figura \* ARABIC </w:instrText>
-      </w:r>
-      <w:r>
-        <w:fldChar w:fldCharType="separate"/>
-      </w:r>
-      <w:r>
-        <w:rPr>
-          <w:noProof/>
-        </w:rPr>
-        <w:t>4</w:t>
-      </w:r>
-      <w:r>
-        <w:rPr>
-          <w:noProof/>
-        </w:rPr>
-        <w:fldChar w:fldCharType="end"/>
-      </w:r>
-      <w:r>
-        <w:t xml:space="preserve"> </w:t>
-      </w:r>
-      <w:proofErr w:type="spellStart"/>
-      <w:r>
-        <w:t>MUSEOItalia</w:t>
-      </w:r>
-      <w:proofErr w:type="spellEnd"/>
-      <w:r>
-        <w:t xml:space="preserve"> - </w:t>
+      <w:fldSimple w:instr=" SEQ Figura \* ARABIC ">
+        <w:r>
+          <w:rPr>
+            <w:noProof/>
+          </w:rPr>
+          <w:t>4</w:t>
+        </w:r>
+      </w:fldSimple>
+      <w:r>
+        <w:t xml:space="preserve"> MUSEOItalia - </w:t>
       </w:r>
       <w:r>
         <w:t>Musei a Torino</w:t>
@@ -1204,115 +1079,267 @@
       <w:r>
         <w:t xml:space="preserve">Figura </w:t>
       </w:r>
-      <w:fldSimple w:instr=" SEQ Figura \* ARABIC ">
+      <w:r>
+        <w:fldChar w:fldCharType="begin"/>
+      </w:r>
+      <w:r>
+        <w:instrText xml:space="preserve"> SEQ Figura \* ARABIC </w:instrText>
+      </w:r>
+      <w:r>
+        <w:fldChar w:fldCharType="separate"/>
+      </w:r>
+      <w:r>
+        <w:rPr>
+          <w:noProof/>
+        </w:rPr>
+        <w:t>5</w:t>
+      </w:r>
+      <w:r>
+        <w:rPr>
+          <w:noProof/>
+        </w:rPr>
+        <w:fldChar w:fldCharType="end"/>
+      </w:r>
+      <w:r>
+        <w:t xml:space="preserve"> Momat - Kannon Bodhissatva Rinding the Drago</w:t>
+      </w:r>
+    </w:p>
+    <w:p/>
+    <w:p>
+      <w:r>
+        <w:t xml:space="preserve">Infine, come già detto anticipatamente gli obiettivi di questo progetto sono anche quelli di creazione di uno strumento </w:t>
+      </w:r>
+      <w:r>
+        <w:t>per comporre</w:t>
+      </w:r>
+      <w:r>
+        <w:t xml:space="preserve"> percorsi turistici. </w:t>
+      </w:r>
+      <w:r>
+        <w:t>Di conseguenza</w:t>
+      </w:r>
+      <w:r>
+        <w:t xml:space="preserve">, </w:t>
+      </w:r>
+      <w:r>
+        <w:t>si è</w:t>
+      </w:r>
+      <w:r>
+        <w:t xml:space="preserve"> ritenuto necessario inserire nella tassonomia dell’ontologia anche classi che si riferissero alle entità geografiche. Più in particolare, questa categorizzazione è stata </w:t>
+      </w:r>
+      <w:r>
+        <w:t>pensata</w:t>
+      </w:r>
+      <w:r>
+        <w:t xml:space="preserve"> in modo più informale </w:t>
+      </w:r>
+      <w:r>
+        <w:t xml:space="preserve">rispetto </w:t>
+      </w:r>
+      <w:r>
+        <w:t xml:space="preserve">a quanto fatto finora scegliendo come ripartizione quella di città, nazione e continente. </w:t>
+      </w:r>
+      <w:r>
+        <w:t>Accanto a questa</w:t>
+      </w:r>
+      <w:r>
+        <w:t xml:space="preserve"> classificazione</w:t>
+      </w:r>
+      <w:r>
+        <w:t>, trova spazio l’introduzione di feature come quella del turismo cittadino e una classificazione di musei anche basato sul luogo in cui essi si trovano.</w:t>
+      </w:r>
+    </w:p>
+    <w:p/>
+    <w:p>
+      <w:r>
+        <w:t>In conclusione, per ciò che concerne l’allineamento dell</w:t>
+      </w:r>
+      <w:r>
+        <w:t>’</w:t>
+      </w:r>
+      <w:r>
+        <w:t xml:space="preserve">ontologia con altri standard esistenti e design pattern, si riportano </w:t>
+      </w:r>
+      <w:r>
+        <w:t>qui di seguito le classi importate delle prime</w:t>
+      </w:r>
+      <w:r>
+        <w:t>:</w:t>
+      </w:r>
+    </w:p>
+    <w:p/>
+    <w:p>
+      <w:pPr>
+        <w:pStyle w:val="Paragrafoelenco"/>
+        <w:numPr>
+          <w:ilvl w:val="0"/>
+          <w:numId w:val="8"/>
+        </w:numPr>
+      </w:pPr>
+      <w:r>
+        <w:rPr>
+          <w:b/>
+          <w:bCs/>
+        </w:rPr>
+        <w:t>E71_Human-Made_</w:t>
+      </w:r>
+      <w:r>
+        <w:rPr>
+          <w:b/>
+          <w:bCs/>
+        </w:rPr>
+        <w:t>Thing</w:t>
+      </w:r>
+      <w:r>
+        <w:t xml:space="preserve"> (</w:t>
+      </w:r>
+      <w:hyperlink r:id="rId13" w:history="1">
         <w:r>
           <w:rPr>
-            <w:noProof/>
+            <w:rStyle w:val="Collegamentoipertestuale"/>
+            <w:i/>
+            <w:iCs/>
           </w:rPr>
-          <w:t>5</w:t>
+          <w:t>http://erlangen-crm.org/200717/E71_Human-Made_Thing</w:t>
         </w:r>
-      </w:fldSimple>
+      </w:hyperlink>
+      <w:r>
+        <w:t>)</w:t>
+      </w:r>
+      <w:r>
+        <w:t>: comprende oggetti realizzati dall’uomo</w:t>
+      </w:r>
+      <w:r>
+        <w:t xml:space="preserve"> che sono documentati come unità singole. Questi oggetti sono prodotti intellettuali o oggetti fisici e sono caratterizzati da una relativa stabilità. Possono per esempio avere una forma fisica, un encoding elettrico o concetti o strutture logiche. Ad esempio il David di Michelangelo</w:t>
+      </w:r>
+    </w:p>
+    <w:p>
+      <w:pPr>
+        <w:pStyle w:val="Paragrafoelenco"/>
+        <w:numPr>
+          <w:ilvl w:val="0"/>
+          <w:numId w:val="8"/>
+        </w:numPr>
+      </w:pPr>
+      <w:r>
+        <w:rPr>
+          <w:b/>
+          <w:bCs/>
+        </w:rPr>
+        <w:t>Description</w:t>
+      </w:r>
+      <w:r>
+        <w:t xml:space="preserve"> (</w:t>
+      </w:r>
+      <w:hyperlink r:id="rId14" w:history="1">
+        <w:r>
+          <w:rPr>
+            <w:rStyle w:val="Collegamentoipertestuale"/>
+            <w:i/>
+            <w:iCs/>
+          </w:rPr>
+          <w:t>https://w3id.org/italia/onto/l0/Description</w:t>
+        </w:r>
+      </w:hyperlink>
+      <w:r>
+        <w:t xml:space="preserve">): </w:t>
+      </w:r>
+      <w:r>
+        <w:t>Classe che si riferisce alle descrizioni delle opere.</w:t>
+      </w:r>
       <w:r>
         <w:t xml:space="preserve"> </w:t>
       </w:r>
-      <w:proofErr w:type="spellStart"/>
-      <w:r>
-        <w:t>Momat</w:t>
-      </w:r>
-      <w:proofErr w:type="spellEnd"/>
-      <w:r>
-        <w:t xml:space="preserve"> - </w:t>
-      </w:r>
-      <w:proofErr w:type="spellStart"/>
-      <w:r>
-        <w:t>Kannon</w:t>
-      </w:r>
-      <w:proofErr w:type="spellEnd"/>
+      <w:r>
+        <w:t>Ad esempio,</w:t>
+      </w:r>
+      <w:r>
+        <w:t xml:space="preserve"> il metodo usato per realizzarle</w:t>
+      </w:r>
+      <w:r>
+        <w:t>.</w:t>
+      </w:r>
+    </w:p>
+    <w:p/>
+    <w:p>
+      <w:r>
+        <w:t>Inoltre, sono state anche allineate le seguenti object properties</w:t>
+      </w:r>
       <w:r>
         <w:t xml:space="preserve"> </w:t>
       </w:r>
-      <w:proofErr w:type="spellStart"/>
-      <w:r>
-        <w:t>Bodhissatva</w:t>
-      </w:r>
-      <w:proofErr w:type="spellEnd"/>
-      <w:r>
-        <w:t xml:space="preserve"> </w:t>
-      </w:r>
-      <w:proofErr w:type="spellStart"/>
-      <w:r>
-        <w:t>Rinding</w:t>
-      </w:r>
-      <w:proofErr w:type="spellEnd"/>
-      <w:r>
-        <w:t xml:space="preserve"> the Drago</w:t>
-      </w:r>
-    </w:p>
-    <w:p/>
-    <w:p>
-      <w:r>
-        <w:t xml:space="preserve">Infine, come già detto anticipatamente gli obiettivi di questo progetto sono anche quelli di creazione di uno strumento </w:t>
-      </w:r>
-      <w:r>
-        <w:t>per comporre</w:t>
-      </w:r>
-      <w:r>
-        <w:t xml:space="preserve"> percorsi turistici. </w:t>
-      </w:r>
-      <w:r>
-        <w:t>Di conseguenza</w:t>
-      </w:r>
-      <w:r>
-        <w:t xml:space="preserve">, </w:t>
-      </w:r>
-      <w:r>
-        <w:t>si è</w:t>
-      </w:r>
-      <w:r>
-        <w:t xml:space="preserve"> ritenuto necessario inserire nella tassonomia dell’ontologia anche classi che si riferissero alle entità geografiche. Più in particolare, questa categorizzazione è stata </w:t>
-      </w:r>
-      <w:r>
-        <w:t>pensata</w:t>
-      </w:r>
-      <w:r>
-        <w:t xml:space="preserve"> in modo più informale </w:t>
-      </w:r>
-      <w:r>
-        <w:t xml:space="preserve">rispetto </w:t>
-      </w:r>
-      <w:r>
-        <w:t xml:space="preserve">a quanto fatto finora scegliendo come ripartizione quella di città, nazione e continente. </w:t>
-      </w:r>
-      <w:r>
-        <w:t>Accanto a questa</w:t>
-      </w:r>
-      <w:r>
-        <w:t xml:space="preserve"> classificazione</w:t>
-      </w:r>
-      <w:r>
-        <w:t>, trova spazio l’introduzione di feature come quella del turismo cittadino e una classificazione di musei anche basato sul luogo in cui essi si trovano.</w:t>
-      </w:r>
-    </w:p>
-    <w:p/>
-    <w:p/>
-    <w:p/>
-    <w:p/>
-    <w:p/>
-    <w:p/>
-    <w:p/>
-    <w:p/>
-    <w:p/>
-    <w:p/>
-    <w:p/>
-    <w:p/>
-    <w:p/>
-    <w:p/>
-    <w:p/>
-    <w:p/>
-    <w:p/>
-    <w:p/>
-    <w:p/>
-    <w:p/>
+      <w:r>
+        <w:rPr>
+          <w:b/>
+          <w:bCs/>
+        </w:rPr>
+        <w:t>hasDescription</w:t>
+      </w:r>
+      <w:r>
+        <w:t xml:space="preserve"> (</w:t>
+      </w:r>
+      <w:hyperlink r:id="rId15" w:history="1">
+        <w:r>
+          <w:rPr>
+            <w:rStyle w:val="Collegamentoipertestuale"/>
+          </w:rPr>
+          <w:t>https://w3id.org/italia/onto/l0/hasDescription</w:t>
+        </w:r>
+      </w:hyperlink>
+      <w:r>
+        <w:t xml:space="preserve">) e la sua inversa </w:t>
+      </w:r>
+      <w:r>
+        <w:rPr>
+          <w:b/>
+          <w:bCs/>
+        </w:rPr>
+        <w:t>isDescriptionOf</w:t>
+      </w:r>
+      <w:r>
+        <w:t xml:space="preserve"> (</w:t>
+      </w:r>
+      <w:hyperlink r:id="rId16" w:history="1">
+        <w:r>
+          <w:rPr>
+            <w:rStyle w:val="Collegamentoipertestuale"/>
+          </w:rPr>
+          <w:t>https://w3id.org/italia/onto/l0/isDescriptionOf</w:t>
+        </w:r>
+      </w:hyperlink>
+      <w:r>
+        <w:t xml:space="preserve">) che rappresentano la descrizione di </w:t>
+      </w:r>
+      <w:r>
+        <w:t>un’opera.</w:t>
+      </w:r>
+    </w:p>
+    <w:p/>
+    <w:p>
+      <w:r>
+        <w:t>Per i design pattern si è scelto di implementare “Collection” (</w:t>
+      </w:r>
+      <w:hyperlink r:id="rId17" w:history="1">
+        <w:r>
+          <w:rPr>
+            <w:rStyle w:val="Collegamentoipertestuale"/>
+          </w:rPr>
+          <w:t>http://www.ontologydesignpatterns.org/cp/owl/collectionentity.owl#Collection</w:t>
+        </w:r>
+      </w:hyperlink>
+      <w:r>
+        <w:t>) che rappresenta una collezione, in questo caso</w:t>
+      </w:r>
+      <w:r>
+        <w:t xml:space="preserve"> d'arte</w:t>
+      </w:r>
+      <w:r>
+        <w:t>. Laddove essa</w:t>
+      </w:r>
+      <w:r>
+        <w:t xml:space="preserve"> è un insieme di opere rifacente a un periodo, una cultura, un'area geografica.</w:t>
+      </w:r>
+    </w:p>
     <w:p/>
     <w:p/>
     <w:p/>
@@ -1332,44 +1359,14 @@
     </w:p>
     <w:p>
       <w:r>
-        <w:t>L’ontologia e le triple materializzate inferite sono state caricate in formato .</w:t>
-      </w:r>
-      <w:proofErr w:type="spellStart"/>
-      <w:r>
-        <w:t>owl</w:t>
-      </w:r>
-      <w:proofErr w:type="spellEnd"/>
-      <w:r>
-        <w:t xml:space="preserve"> e .</w:t>
-      </w:r>
-      <w:proofErr w:type="spellStart"/>
-      <w:r>
-        <w:t>ttl</w:t>
-      </w:r>
-      <w:proofErr w:type="spellEnd"/>
-      <w:r>
-        <w:t xml:space="preserve"> al seguente indirizzo Github: </w:t>
-      </w:r>
-      <w:hyperlink r:id="rId13" w:history="1">
+        <w:t xml:space="preserve">L’ontologia e le triple materializzate inferite sono state caricate in formato .owl e .ttl al seguente indirizzo Github: </w:t>
+      </w:r>
+      <w:hyperlink r:id="rId18" w:history="1">
         <w:r>
           <w:rPr>
             <w:rStyle w:val="Collegamentoipertestuale"/>
           </w:rPr>
-          <w:t>ModSem20-21/</w:t>
-        </w:r>
-        <w:proofErr w:type="spellStart"/>
-        <w:r>
-          <w:rPr>
-            <w:rStyle w:val="Collegamentoipertestuale"/>
-          </w:rPr>
-          <w:t>MuseumOntology</w:t>
-        </w:r>
-        <w:proofErr w:type="spellEnd"/>
-        <w:r>
-          <w:rPr>
-            <w:rStyle w:val="Collegamentoipertestuale"/>
-          </w:rPr>
-          <w:t xml:space="preserve"> (github.com)</w:t>
+          <w:t>ModSem20-21/MuseumOntology (github.com)</w:t>
         </w:r>
       </w:hyperlink>
     </w:p>
@@ -1545,7 +1542,7 @@
                     <pic:cNvPicPr/>
                   </pic:nvPicPr>
                   <pic:blipFill>
-                    <a:blip r:embed="rId14">
+                    <a:blip r:embed="rId19">
                       <a:extLst>
                         <a:ext uri="{28A0092B-C50C-407E-A947-70E740481C1C}">
                           <a14:useLocalDpi xmlns:a14="http://schemas.microsoft.com/office/drawing/2010/main" val="0"/>
@@ -1580,27 +1577,14 @@
       <w:r>
         <w:t xml:space="preserve">Figura </w:t>
       </w:r>
-      <w:r>
-        <w:fldChar w:fldCharType="begin"/>
-      </w:r>
-      <w:r>
-        <w:instrText xml:space="preserve"> SEQ Figura \* ARABIC </w:instrText>
-      </w:r>
-      <w:r>
-        <w:fldChar w:fldCharType="separate"/>
-      </w:r>
-      <w:r>
-        <w:rPr>
-          <w:noProof/>
-        </w:rPr>
-        <w:t>6</w:t>
-      </w:r>
-      <w:r>
-        <w:rPr>
-          <w:noProof/>
-        </w:rPr>
-        <w:fldChar w:fldCharType="end"/>
-      </w:r>
+      <w:fldSimple w:instr=" SEQ Figura \* ARABIC ">
+        <w:r>
+          <w:rPr>
+            <w:noProof/>
+          </w:rPr>
+          <w:t>6</w:t>
+        </w:r>
+      </w:fldSimple>
       <w:r>
         <w:t xml:space="preserve"> - Flusso di interazione con l'utente</w:t>
       </w:r>
@@ -1618,15 +1602,7 @@
         <w:t>si è sfruttata la</w:t>
       </w:r>
       <w:r>
-        <w:t xml:space="preserve"> struttura dell’ontologia per dare suggerimenti “</w:t>
-      </w:r>
-      <w:proofErr w:type="spellStart"/>
-      <w:r>
-        <w:t>naive</w:t>
-      </w:r>
-      <w:proofErr w:type="spellEnd"/>
-      <w:r>
-        <w:t>”. Infatti, il sistema consiglierà all’utente di visitare città particolarmente turistiche o artisti che hanno prodotto molte opere.</w:t>
+        <w:t xml:space="preserve"> struttura dell’ontologia per dare suggerimenti “naive”. Infatti, il sistema consiglierà all’utente di visitare città particolarmente turistiche o artisti che hanno prodotto molte opere.</w:t>
       </w:r>
     </w:p>
     <w:p/>
@@ -1663,7 +1639,7 @@
                     <pic:cNvPicPr/>
                   </pic:nvPicPr>
                   <pic:blipFill>
-                    <a:blip r:embed="rId15">
+                    <a:blip r:embed="rId20">
                       <a:extLst>
                         <a:ext uri="{28A0092B-C50C-407E-A947-70E740481C1C}">
                           <a14:useLocalDpi xmlns:a14="http://schemas.microsoft.com/office/drawing/2010/main" val="0"/>
@@ -1698,14 +1674,27 @@
       <w:r>
         <w:t xml:space="preserve">Figura </w:t>
       </w:r>
-      <w:fldSimple w:instr=" SEQ Figura \* ARABIC ">
-        <w:r>
-          <w:rPr>
-            <w:noProof/>
-          </w:rPr>
-          <w:t>7</w:t>
-        </w:r>
-      </w:fldSimple>
+      <w:r>
+        <w:fldChar w:fldCharType="begin"/>
+      </w:r>
+      <w:r>
+        <w:instrText xml:space="preserve"> SEQ Figura \* ARABIC </w:instrText>
+      </w:r>
+      <w:r>
+        <w:fldChar w:fldCharType="separate"/>
+      </w:r>
+      <w:r>
+        <w:rPr>
+          <w:noProof/>
+        </w:rPr>
+        <w:t>7</w:t>
+      </w:r>
+      <w:r>
+        <w:rPr>
+          <w:noProof/>
+        </w:rPr>
+        <w:fldChar w:fldCharType="end"/>
+      </w:r>
       <w:r>
         <w:t xml:space="preserve"> Web</w:t>
       </w:r>
@@ -1743,91 +1732,7 @@
         <w:rPr>
           <w:lang w:val="en-US" w:eastAsia="it-IT"/>
         </w:rPr>
-        <w:t>SELECT (MAX</w:t>
-      </w:r>
-      <w:proofErr w:type="gramStart"/>
-      <w:r>
-        <w:rPr>
-          <w:lang w:val="en-US" w:eastAsia="it-IT"/>
-        </w:rPr>
-        <w:t>(?count</w:t>
-      </w:r>
-      <w:proofErr w:type="gramEnd"/>
-      <w:r>
-        <w:rPr>
-          <w:lang w:val="en-US" w:eastAsia="it-IT"/>
-        </w:rPr>
-        <w:t>) as ?max) WHERE{ SELECT ?</w:t>
-      </w:r>
-      <w:proofErr w:type="spellStart"/>
-      <w:r>
-        <w:rPr>
-          <w:lang w:val="en-US" w:eastAsia="it-IT"/>
-        </w:rPr>
-        <w:t>citta</w:t>
-      </w:r>
-      <w:proofErr w:type="spellEnd"/>
-      <w:r>
-        <w:rPr>
-          <w:lang w:val="en-US" w:eastAsia="it-IT"/>
-        </w:rPr>
-        <w:t xml:space="preserve"> (count(*) as ?count) WHERE { ?</w:t>
-      </w:r>
-      <w:proofErr w:type="spellStart"/>
-      <w:r>
-        <w:rPr>
-          <w:lang w:val="en-US" w:eastAsia="it-IT"/>
-        </w:rPr>
-        <w:t>museo</w:t>
-      </w:r>
-      <w:proofErr w:type="spellEnd"/>
-      <w:r>
-        <w:rPr>
-          <w:lang w:val="en-US" w:eastAsia="it-IT"/>
-        </w:rPr>
-        <w:t xml:space="preserve"> </w:t>
-      </w:r>
-      <w:proofErr w:type="spellStart"/>
-      <w:r>
-        <w:rPr>
-          <w:lang w:val="en-US" w:eastAsia="it-IT"/>
-        </w:rPr>
-        <w:t>museum:museoInCitta</w:t>
-      </w:r>
-      <w:proofErr w:type="spellEnd"/>
-      <w:r>
-        <w:rPr>
-          <w:lang w:val="en-US" w:eastAsia="it-IT"/>
-        </w:rPr>
-        <w:t xml:space="preserve"> ?</w:t>
-      </w:r>
-      <w:proofErr w:type="spellStart"/>
-      <w:r>
-        <w:rPr>
-          <w:lang w:val="en-US" w:eastAsia="it-IT"/>
-        </w:rPr>
-        <w:t>citta</w:t>
-      </w:r>
-      <w:proofErr w:type="spellEnd"/>
-      <w:r>
-        <w:rPr>
-          <w:lang w:val="en-US" w:eastAsia="it-IT"/>
-        </w:rPr>
-        <w:t>} GROUP BY ?</w:t>
-      </w:r>
-      <w:proofErr w:type="spellStart"/>
-      <w:r>
-        <w:rPr>
-          <w:lang w:val="en-US" w:eastAsia="it-IT"/>
-        </w:rPr>
-        <w:t>citta</w:t>
-      </w:r>
-      <w:proofErr w:type="spellEnd"/>
-      <w:r>
-        <w:rPr>
-          <w:lang w:val="en-US" w:eastAsia="it-IT"/>
-        </w:rPr>
-        <w:t>}</w:t>
+        <w:t>SELECT (MAX(?count) as ?max) WHERE{ SELECT ?citta (count(*) as ?count) WHERE { ?museo museum:museoInCitta ?citta} GROUP BY ?citta}</w:t>
       </w:r>
     </w:p>
     <w:p>
@@ -1842,78 +1747,12 @@
           <w:lang w:val="en-US" w:eastAsia="it-IT"/>
         </w:rPr>
       </w:pPr>
-      <w:proofErr w:type="gramStart"/>
       <w:r>
         <w:rPr>
           <w:lang w:val="en-US" w:eastAsia="it-IT"/>
         </w:rPr>
-        <w:t>SELECT ?</w:t>
-      </w:r>
-      <w:proofErr w:type="spellStart"/>
-      <w:r>
-        <w:rPr>
-          <w:lang w:val="en-US" w:eastAsia="it-IT"/>
-        </w:rPr>
-        <w:t>citta</w:t>
-      </w:r>
-      <w:proofErr w:type="spellEnd"/>
-      <w:proofErr w:type="gramEnd"/>
-      <w:r>
-        <w:rPr>
-          <w:lang w:val="en-US" w:eastAsia="it-IT"/>
-        </w:rPr>
-        <w:t xml:space="preserve"> (count(*) as ?count) WHERE { ?</w:t>
-      </w:r>
-      <w:proofErr w:type="spellStart"/>
-      <w:r>
-        <w:rPr>
-          <w:lang w:val="en-US" w:eastAsia="it-IT"/>
-        </w:rPr>
-        <w:t>museo</w:t>
-      </w:r>
-      <w:proofErr w:type="spellEnd"/>
-      <w:r>
-        <w:rPr>
-          <w:lang w:val="en-US" w:eastAsia="it-IT"/>
-        </w:rPr>
-        <w:t xml:space="preserve"> </w:t>
-      </w:r>
-      <w:proofErr w:type="spellStart"/>
-      <w:r>
-        <w:rPr>
-          <w:lang w:val="en-US" w:eastAsia="it-IT"/>
-        </w:rPr>
-        <w:t>museum:museoInCitta</w:t>
-      </w:r>
-      <w:proofErr w:type="spellEnd"/>
-      <w:r>
-        <w:rPr>
-          <w:lang w:val="en-US" w:eastAsia="it-IT"/>
-        </w:rPr>
-        <w:t xml:space="preserve"> ?</w:t>
-      </w:r>
-      <w:proofErr w:type="spellStart"/>
-      <w:r>
-        <w:rPr>
-          <w:lang w:val="en-US" w:eastAsia="it-IT"/>
-        </w:rPr>
-        <w:t>citta</w:t>
-      </w:r>
-      <w:proofErr w:type="spellEnd"/>
-      <w:r>
-        <w:rPr>
-          <w:lang w:val="en-US" w:eastAsia="it-IT"/>
-        </w:rPr>
-        <w:t>} GROUP BY ?</w:t>
-      </w:r>
-      <w:proofErr w:type="spellStart"/>
-      <w:r>
-        <w:rPr>
-          <w:lang w:val="en-US" w:eastAsia="it-IT"/>
-        </w:rPr>
-        <w:t>citta</w:t>
-      </w:r>
-      <w:proofErr w:type="spellEnd"/>
+        <w:t>SELECT ?citta (count(*) as ?count) WHERE { ?museo museum:museoInCitta ?citta} GROUP BY ?citta</w:t>
+      </w:r>
     </w:p>
     <w:p>
       <w:r>
@@ -1954,7 +1793,7 @@
                     <pic:cNvPicPr/>
                   </pic:nvPicPr>
                   <pic:blipFill>
-                    <a:blip r:embed="rId16" cstate="print">
+                    <a:blip r:embed="rId21" cstate="print">
                       <a:extLst>
                         <a:ext uri="{28A0092B-C50C-407E-A947-70E740481C1C}">
                           <a14:useLocalDpi xmlns:a14="http://schemas.microsoft.com/office/drawing/2010/main" val="0"/>
@@ -1989,14 +1828,27 @@
       <w:r>
         <w:t xml:space="preserve">Figura </w:t>
       </w:r>
-      <w:fldSimple w:instr=" SEQ Figura \* ARABIC ">
-        <w:r>
-          <w:rPr>
-            <w:noProof/>
-          </w:rPr>
-          <w:t>8</w:t>
-        </w:r>
-      </w:fldSimple>
+      <w:r>
+        <w:fldChar w:fldCharType="begin"/>
+      </w:r>
+      <w:r>
+        <w:instrText xml:space="preserve"> SEQ Figura \* ARABIC </w:instrText>
+      </w:r>
+      <w:r>
+        <w:fldChar w:fldCharType="separate"/>
+      </w:r>
+      <w:r>
+        <w:rPr>
+          <w:noProof/>
+        </w:rPr>
+        <w:t>8</w:t>
+      </w:r>
+      <w:r>
+        <w:rPr>
+          <w:noProof/>
+        </w:rPr>
+        <w:fldChar w:fldCharType="end"/>
+      </w:r>
       <w:r>
         <w:t xml:space="preserve"> Web App - Località</w:t>
       </w:r>
@@ -2091,21 +1943,11 @@
           <w:lang w:val="en-US"/>
         </w:rPr>
       </w:pPr>
-      <w:proofErr w:type="spellStart"/>
-      <w:proofErr w:type="gramStart"/>
       <w:r>
         <w:rPr>
           <w:lang w:val="en-US"/>
         </w:rPr>
-        <w:t>museum:Museo</w:t>
-      </w:r>
-      <w:proofErr w:type="spellEnd"/>
-      <w:proofErr w:type="gramEnd"/>
-      <w:r>
-        <w:rPr>
-          <w:lang w:val="en-US"/>
-        </w:rPr>
-        <w:t>(?x) ^</w:t>
+        <w:t>museum:Museo(?x) ^</w:t>
       </w:r>
     </w:p>
     <w:p>
@@ -2115,21 +1957,11 @@
           <w:lang w:val="en-US"/>
         </w:rPr>
       </w:pPr>
-      <w:proofErr w:type="spellStart"/>
-      <w:proofErr w:type="gramStart"/>
       <w:r>
         <w:rPr>
           <w:lang w:val="en-US"/>
         </w:rPr>
-        <w:t>museum:Opera</w:t>
-      </w:r>
-      <w:proofErr w:type="spellEnd"/>
-      <w:proofErr w:type="gramEnd"/>
-      <w:r>
-        <w:rPr>
-          <w:lang w:val="en-US"/>
-        </w:rPr>
-        <w:t>(?x)</w:t>
+        <w:t>museum:Opera(?x)</w:t>
       </w:r>
     </w:p>
     <w:p>
@@ -2144,15 +1976,8 @@
       <w:pPr>
         <w:ind w:firstLine="3402"/>
       </w:pPr>
-      <w:proofErr w:type="spellStart"/>
-      <w:proofErr w:type="gramStart"/>
-      <w:r>
-        <w:t>museum:MuseoOpera</w:t>
-      </w:r>
-      <w:proofErr w:type="spellEnd"/>
-      <w:proofErr w:type="gramEnd"/>
-      <w:r>
-        <w:t>(?x)</w:t>
+      <w:r>
+        <w:t>museum:MuseoOpera(?x)</w:t>
       </w:r>
     </w:p>
     <w:p/>
@@ -2173,45 +1998,24 @@
       <w:pPr>
         <w:ind w:firstLine="3402"/>
       </w:pPr>
-      <w:proofErr w:type="spellStart"/>
-      <w:proofErr w:type="gramStart"/>
-      <w:r>
-        <w:t>museum:Opera</w:t>
-      </w:r>
-      <w:proofErr w:type="spellEnd"/>
-      <w:proofErr w:type="gramEnd"/>
-      <w:r>
-        <w:t xml:space="preserve">(?x) ^ </w:t>
+      <w:r>
+        <w:t xml:space="preserve">museum:Opera(?x) ^ </w:t>
       </w:r>
     </w:p>
     <w:p>
       <w:pPr>
         <w:ind w:firstLine="3402"/>
       </w:pPr>
-      <w:proofErr w:type="spellStart"/>
-      <w:proofErr w:type="gramStart"/>
-      <w:r>
-        <w:t>museum:realizzataNel</w:t>
-      </w:r>
-      <w:proofErr w:type="spellEnd"/>
-      <w:proofErr w:type="gramEnd"/>
-      <w:r>
-        <w:t xml:space="preserve">(?x, ?a) ^ </w:t>
+      <w:r>
+        <w:t xml:space="preserve">museum:realizzataNel(?x, ?a) ^ </w:t>
       </w:r>
     </w:p>
     <w:p>
       <w:pPr>
         <w:ind w:firstLine="3402"/>
       </w:pPr>
-      <w:proofErr w:type="spellStart"/>
-      <w:proofErr w:type="gramStart"/>
-      <w:r>
-        <w:t>swrlb:greaterThanOrEqual</w:t>
-      </w:r>
-      <w:proofErr w:type="spellEnd"/>
-      <w:proofErr w:type="gramEnd"/>
-      <w:r>
-        <w:t xml:space="preserve">(?a, 1800) </w:t>
+      <w:r>
+        <w:t xml:space="preserve">swrlb:greaterThanOrEqual(?a, 1800) </w:t>
       </w:r>
     </w:p>
     <w:p>
@@ -2226,15 +2030,8 @@
       <w:pPr>
         <w:ind w:firstLine="3402"/>
       </w:pPr>
-      <w:proofErr w:type="spellStart"/>
-      <w:proofErr w:type="gramStart"/>
-      <w:r>
-        <w:t>museum:OperaModerna</w:t>
-      </w:r>
-      <w:proofErr w:type="spellEnd"/>
-      <w:proofErr w:type="gramEnd"/>
-      <w:r>
-        <w:t>(?x)</w:t>
+      <w:r>
+        <w:t>museum:OperaModerna(?x)</w:t>
       </w:r>
     </w:p>
     <w:p/>
@@ -2255,98 +2052,48 @@
       <w:pPr>
         <w:ind w:firstLine="3402"/>
       </w:pPr>
-      <w:proofErr w:type="spellStart"/>
-      <w:proofErr w:type="gramStart"/>
-      <w:r>
-        <w:t>museum:Collezione</w:t>
-      </w:r>
-      <w:proofErr w:type="spellEnd"/>
-      <w:proofErr w:type="gramEnd"/>
-      <w:r>
-        <w:t xml:space="preserve">(?x) ^ </w:t>
+      <w:r>
+        <w:t xml:space="preserve">museum:Collezione(?x) ^ </w:t>
       </w:r>
     </w:p>
     <w:p>
       <w:pPr>
         <w:ind w:firstLine="3402"/>
       </w:pPr>
-      <w:proofErr w:type="spellStart"/>
-      <w:proofErr w:type="gramStart"/>
-      <w:r>
-        <w:t>museum:presentataIn</w:t>
-      </w:r>
-      <w:proofErr w:type="spellEnd"/>
-      <w:proofErr w:type="gramEnd"/>
-      <w:r>
-        <w:t xml:space="preserve">(?x, ?m) ^ </w:t>
+      <w:r>
+        <w:t xml:space="preserve">museum:presentataIn(?x, ?m) ^ </w:t>
       </w:r>
     </w:p>
     <w:p>
       <w:pPr>
         <w:ind w:firstLine="3402"/>
       </w:pPr>
-      <w:proofErr w:type="spellStart"/>
-      <w:proofErr w:type="gramStart"/>
-      <w:r>
-        <w:t>museum:museoInCitta</w:t>
-      </w:r>
-      <w:proofErr w:type="spellEnd"/>
-      <w:proofErr w:type="gramEnd"/>
-      <w:r>
-        <w:t xml:space="preserve">(?m, ?c) ^ </w:t>
+      <w:r>
+        <w:t xml:space="preserve">museum:museoInCitta(?m, ?c) ^ </w:t>
       </w:r>
     </w:p>
     <w:p>
       <w:pPr>
         <w:ind w:firstLine="3402"/>
       </w:pPr>
-      <w:proofErr w:type="spellStart"/>
-      <w:proofErr w:type="gramStart"/>
-      <w:r>
-        <w:t>museum:contenutaIn</w:t>
-      </w:r>
-      <w:proofErr w:type="spellEnd"/>
-      <w:proofErr w:type="gramEnd"/>
-      <w:r>
-        <w:t xml:space="preserve">(?c, ?n) ^ </w:t>
+      <w:r>
+        <w:t xml:space="preserve">museum:contenutaIn(?c, ?n) ^ </w:t>
       </w:r>
     </w:p>
     <w:p>
       <w:pPr>
         <w:ind w:firstLine="3402"/>
       </w:pPr>
-      <w:proofErr w:type="spellStart"/>
-      <w:proofErr w:type="gramStart"/>
-      <w:r>
-        <w:t>museum:nomeNazione</w:t>
-      </w:r>
-      <w:proofErr w:type="spellEnd"/>
-      <w:proofErr w:type="gramEnd"/>
-      <w:r>
-        <w:t xml:space="preserve">(?n, ?i) ^ </w:t>
+      <w:r>
+        <w:t xml:space="preserve">museum:nomeNazione(?n, ?i) ^ </w:t>
       </w:r>
     </w:p>
     <w:p>
       <w:pPr>
         <w:ind w:firstLine="3402"/>
       </w:pPr>
-      <w:proofErr w:type="spellStart"/>
-      <w:proofErr w:type="gramStart"/>
-      <w:r>
-        <w:t>swrlb:containsIgnoreCase</w:t>
-      </w:r>
-      <w:proofErr w:type="spellEnd"/>
-      <w:proofErr w:type="gramEnd"/>
-      <w:r>
-        <w:t>(?i, "</w:t>
-      </w:r>
-      <w:proofErr w:type="spellStart"/>
-      <w:r>
-        <w:t>italia</w:t>
-      </w:r>
-      <w:proofErr w:type="spellEnd"/>
-      <w:r>
-        <w:t xml:space="preserve">") </w:t>
+      <w:r>
+        <w:t xml:space="preserve">swrlb:containsIgnoreCase(?i, "italia") </w:t>
       </w:r>
     </w:p>
     <w:p>
@@ -2361,15 +2108,8 @@
       <w:pPr>
         <w:ind w:firstLine="3402"/>
       </w:pPr>
-      <w:proofErr w:type="spellStart"/>
-      <w:proofErr w:type="gramStart"/>
-      <w:r>
-        <w:t>museum:CollezioneItaliana</w:t>
-      </w:r>
-      <w:proofErr w:type="spellEnd"/>
-      <w:proofErr w:type="gramEnd"/>
-      <w:r>
-        <w:t>(?x)</w:t>
+      <w:r>
+        <w:t>museum:CollezioneItaliana(?x)</w:t>
       </w:r>
     </w:p>
     <w:p/>
@@ -2390,66 +2130,32 @@
       <w:pPr>
         <w:ind w:firstLine="3402"/>
       </w:pPr>
-      <w:proofErr w:type="spellStart"/>
-      <w:proofErr w:type="gramStart"/>
-      <w:r>
-        <w:t>museum:haRealizzato</w:t>
-      </w:r>
-      <w:proofErr w:type="spellEnd"/>
-      <w:proofErr w:type="gramEnd"/>
-      <w:r>
-        <w:t xml:space="preserve">(?a1, ?o1) ^ </w:t>
+      <w:r>
+        <w:t xml:space="preserve">museum:haRealizzato(?a1, ?o1) ^ </w:t>
       </w:r>
     </w:p>
     <w:p>
       <w:pPr>
         <w:ind w:firstLine="3402"/>
       </w:pPr>
-      <w:proofErr w:type="spellStart"/>
-      <w:proofErr w:type="gramStart"/>
-      <w:r>
-        <w:t>museum:haRealizzato</w:t>
-      </w:r>
-      <w:proofErr w:type="spellEnd"/>
-      <w:proofErr w:type="gramEnd"/>
-      <w:r>
-        <w:t xml:space="preserve">(?a2, ?o2) ^ </w:t>
+      <w:r>
+        <w:t xml:space="preserve">museum:haRealizzato(?a2, ?o2) ^ </w:t>
       </w:r>
     </w:p>
     <w:p>
       <w:pPr>
         <w:ind w:firstLine="3402"/>
       </w:pPr>
-      <w:proofErr w:type="spellStart"/>
-      <w:proofErr w:type="gramStart"/>
-      <w:r>
-        <w:t>sameAs</w:t>
-      </w:r>
-      <w:proofErr w:type="spellEnd"/>
-      <w:r>
-        <w:t>(</w:t>
-      </w:r>
-      <w:proofErr w:type="gramEnd"/>
-      <w:r>
-        <w:t xml:space="preserve">?o1, ?o2) ^ </w:t>
+      <w:r>
+        <w:t xml:space="preserve">sameAs(?o1, ?o2) ^ </w:t>
       </w:r>
     </w:p>
     <w:p>
       <w:pPr>
         <w:ind w:firstLine="3402"/>
       </w:pPr>
-      <w:proofErr w:type="spellStart"/>
-      <w:proofErr w:type="gramStart"/>
-      <w:r>
-        <w:t>differentFrom</w:t>
-      </w:r>
-      <w:proofErr w:type="spellEnd"/>
-      <w:r>
-        <w:t>(</w:t>
-      </w:r>
-      <w:proofErr w:type="gramEnd"/>
-      <w:r>
-        <w:t xml:space="preserve">?a1, ?a2) </w:t>
+      <w:r>
+        <w:t xml:space="preserve">differentFrom(?a1, ?a2) </w:t>
       </w:r>
     </w:p>
     <w:p>
@@ -2464,15 +2170,8 @@
       <w:pPr>
         <w:ind w:firstLine="3402"/>
       </w:pPr>
-      <w:proofErr w:type="spellStart"/>
-      <w:proofErr w:type="gramStart"/>
-      <w:r>
-        <w:t>museum:OperaInComune</w:t>
-      </w:r>
-      <w:proofErr w:type="spellEnd"/>
-      <w:proofErr w:type="gramEnd"/>
-      <w:r>
-        <w:t>(?o1)</w:t>
+      <w:r>
+        <w:t>museum:OperaInComune(?o1)</w:t>
       </w:r>
     </w:p>
     <w:p/>
@@ -2504,13 +2203,8 @@
         <w:t>”</w:t>
       </w:r>
       <w:r>
-        <w:t xml:space="preserve"> dell’ontologia sviluppata con quello di </w:t>
-      </w:r>
-      <w:proofErr w:type="spellStart"/>
-      <w:r>
-        <w:t>DBPedia</w:t>
-      </w:r>
-      <w:proofErr w:type="spellEnd"/>
+        <w:t xml:space="preserve"> dell’ontologia sviluppata con quello di DBPedia</w:t>
+      </w:r>
     </w:p>
     <w:p>
       <w:pPr>
@@ -2519,21 +2213,11 @@
           <w:lang w:val="en-US"/>
         </w:rPr>
       </w:pPr>
-      <w:proofErr w:type="spellStart"/>
-      <w:proofErr w:type="gramStart"/>
       <w:r>
         <w:rPr>
           <w:lang w:val="en-US"/>
         </w:rPr>
-        <w:t>museum:nomeMuseo</w:t>
-      </w:r>
-      <w:proofErr w:type="spellEnd"/>
-      <w:proofErr w:type="gramEnd"/>
-      <w:r>
-        <w:rPr>
-          <w:lang w:val="en-US"/>
-        </w:rPr>
-        <w:t xml:space="preserve">(?m, ?n) ^ </w:t>
+        <w:t xml:space="preserve">museum:nomeMuseo(?m, ?n) ^ </w:t>
       </w:r>
     </w:p>
     <w:p>
@@ -2543,21 +2227,11 @@
           <w:lang w:val="en-US"/>
         </w:rPr>
       </w:pPr>
-      <w:proofErr w:type="spellStart"/>
-      <w:proofErr w:type="gramStart"/>
       <w:r>
         <w:rPr>
           <w:lang w:val="en-US"/>
         </w:rPr>
-        <w:t>swrlb:containsIgnoreCase</w:t>
-      </w:r>
-      <w:proofErr w:type="spellEnd"/>
-      <w:proofErr w:type="gramEnd"/>
-      <w:r>
-        <w:rPr>
-          <w:lang w:val="en-US"/>
-        </w:rPr>
-        <w:t xml:space="preserve">(?n, "National Gallery") </w:t>
+        <w:t xml:space="preserve">swrlb:containsIgnoreCase(?n, "National Gallery") </w:t>
       </w:r>
     </w:p>
     <w:p>
@@ -2575,27 +2249,11 @@
           <w:lang w:val="en-US"/>
         </w:rPr>
       </w:pPr>
-      <w:proofErr w:type="spellStart"/>
-      <w:proofErr w:type="gramStart"/>
       <w:r>
         <w:rPr>
           <w:lang w:val="en-US"/>
         </w:rPr>
-        <w:t>sameAs</w:t>
-      </w:r>
-      <w:proofErr w:type="spellEnd"/>
-      <w:r>
-        <w:rPr>
-          <w:lang w:val="en-US"/>
-        </w:rPr>
-        <w:t>(</w:t>
-      </w:r>
-      <w:proofErr w:type="gramEnd"/>
-      <w:r>
-        <w:rPr>
-          <w:lang w:val="en-US"/>
-        </w:rPr>
-        <w:t>?m, autogen0:National_Gallery)</w:t>
+        <w:t>sameAs(?m, autogen0:National_Gallery)</w:t>
       </w:r>
     </w:p>
     <w:p>
@@ -2618,6 +2276,119 @@
 <file path=word/numbering.xml><?xml version="1.0" encoding="utf-8"?>
 <w:numbering xmlns:wpc="http://schemas.microsoft.com/office/word/2010/wordprocessingCanvas" xmlns:cx="http://schemas.microsoft.com/office/drawing/2014/chartex" xmlns:cx1="http://schemas.microsoft.com/office/drawing/2015/9/8/chartex" xmlns:cx2="http://schemas.microsoft.com/office/drawing/2015/10/21/chartex" xmlns:cx3="http://schemas.microsoft.com/office/drawing/2016/5/9/chartex" xmlns:cx4="http://schemas.microsoft.com/office/drawing/2016/5/10/chartex" xmlns:cx5="http://schemas.microsoft.com/office/drawing/2016/5/11/chartex" xmlns:cx6="http://schemas.microsoft.com/office/drawing/2016/5/12/chartex" xmlns:cx7="http://schemas.microsoft.com/office/drawing/2016/5/13/chartex" xmlns:cx8="http://schemas.microsoft.com/office/drawing/2016/5/14/chartex" xmlns:mc="http://schemas.openxmlformats.org/markup-compatibility/2006" xmlns:aink="http://schemas.microsoft.com/office/drawing/2016/ink" xmlns:am3d="http://schemas.microsoft.com/office/drawing/2017/model3d" xmlns:o="urn:schemas-microsoft-com:office:office" xmlns:r="http://schemas.openxmlformats.org/officeDocument/2006/relationships" xmlns:m="http://schemas.openxmlformats.org/officeDocument/2006/math" xmlns:v="urn:schemas-microsoft-com:vml" xmlns:wp14="http://schemas.microsoft.com/office/word/2010/wordprocessingDrawing" xmlns:wp="http://schemas.openxmlformats.org/drawingml/2006/wordprocessingDrawing" xmlns:w10="urn:schemas-microsoft-com:office:word" xmlns:w="http://schemas.openxmlformats.org/wordprocessingml/2006/main" xmlns:w14="http://schemas.microsoft.com/office/word/2010/wordml" xmlns:w15="http://schemas.microsoft.com/office/word/2012/wordml" xmlns:w16cex="http://schemas.microsoft.com/office/word/2018/wordml/cex" xmlns:w16cid="http://schemas.microsoft.com/office/word/2016/wordml/cid" xmlns:w16="http://schemas.microsoft.com/office/word/2018/wordml" xmlns:w16se="http://schemas.microsoft.com/office/word/2015/wordml/symex" xmlns:wpg="http://schemas.microsoft.com/office/word/2010/wordprocessingGroup" xmlns:wpi="http://schemas.microsoft.com/office/word/2010/wordprocessingInk" xmlns:wne="http://schemas.microsoft.com/office/word/2006/wordml" xmlns:wps="http://schemas.microsoft.com/office/word/2010/wordprocessingShape" mc:Ignorable="w14 w15 w16se w16cid w16 w16cex wp14">
   <w:abstractNum w:abstractNumId="0" w15:restartNumberingAfterBreak="0">
+    <w:nsid w:val="1ED92426"/>
+    <w:multiLevelType w:val="hybridMultilevel"/>
+    <w:tmpl w:val="1E922470"/>
+    <w:lvl w:ilvl="0" w:tplc="04100001">
+      <w:start w:val="1"/>
+      <w:numFmt w:val="bullet"/>
+      <w:lvlText w:val=""/>
+      <w:lvlJc w:val="left"/>
+      <w:pPr>
+        <w:ind w:left="720" w:hanging="360"/>
+      </w:pPr>
+      <w:rPr>
+        <w:rFonts w:ascii="Symbol" w:hAnsi="Symbol" w:hint="default"/>
+      </w:rPr>
+    </w:lvl>
+    <w:lvl w:ilvl="1" w:tplc="04100003" w:tentative="1">
+      <w:start w:val="1"/>
+      <w:numFmt w:val="bullet"/>
+      <w:lvlText w:val="o"/>
+      <w:lvlJc w:val="left"/>
+      <w:pPr>
+        <w:ind w:left="1440" w:hanging="360"/>
+      </w:pPr>
+      <w:rPr>
+        <w:rFonts w:ascii="Courier New" w:hAnsi="Courier New" w:cs="Courier New" w:hint="default"/>
+      </w:rPr>
+    </w:lvl>
+    <w:lvl w:ilvl="2" w:tplc="04100005" w:tentative="1">
+      <w:start w:val="1"/>
+      <w:numFmt w:val="bullet"/>
+      <w:lvlText w:val=""/>
+      <w:lvlJc w:val="left"/>
+      <w:pPr>
+        <w:ind w:left="2160" w:hanging="360"/>
+      </w:pPr>
+      <w:rPr>
+        <w:rFonts w:ascii="Wingdings" w:hAnsi="Wingdings" w:hint="default"/>
+      </w:rPr>
+    </w:lvl>
+    <w:lvl w:ilvl="3" w:tplc="04100001" w:tentative="1">
+      <w:start w:val="1"/>
+      <w:numFmt w:val="bullet"/>
+      <w:lvlText w:val=""/>
+      <w:lvlJc w:val="left"/>
+      <w:pPr>
+        <w:ind w:left="2880" w:hanging="360"/>
+      </w:pPr>
+      <w:rPr>
+        <w:rFonts w:ascii="Symbol" w:hAnsi="Symbol" w:hint="default"/>
+      </w:rPr>
+    </w:lvl>
+    <w:lvl w:ilvl="4" w:tplc="04100003" w:tentative="1">
+      <w:start w:val="1"/>
+      <w:numFmt w:val="bullet"/>
+      <w:lvlText w:val="o"/>
+      <w:lvlJc w:val="left"/>
+      <w:pPr>
+        <w:ind w:left="3600" w:hanging="360"/>
+      </w:pPr>
+      <w:rPr>
+        <w:rFonts w:ascii="Courier New" w:hAnsi="Courier New" w:cs="Courier New" w:hint="default"/>
+      </w:rPr>
+    </w:lvl>
+    <w:lvl w:ilvl="5" w:tplc="04100005" w:tentative="1">
+      <w:start w:val="1"/>
+      <w:numFmt w:val="bullet"/>
+      <w:lvlText w:val=""/>
+      <w:lvlJc w:val="left"/>
+      <w:pPr>
+        <w:ind w:left="4320" w:hanging="360"/>
+      </w:pPr>
+      <w:rPr>
+        <w:rFonts w:ascii="Wingdings" w:hAnsi="Wingdings" w:hint="default"/>
+      </w:rPr>
+    </w:lvl>
+    <w:lvl w:ilvl="6" w:tplc="04100001" w:tentative="1">
+      <w:start w:val="1"/>
+      <w:numFmt w:val="bullet"/>
+      <w:lvlText w:val=""/>
+      <w:lvlJc w:val="left"/>
+      <w:pPr>
+        <w:ind w:left="5040" w:hanging="360"/>
+      </w:pPr>
+      <w:rPr>
+        <w:rFonts w:ascii="Symbol" w:hAnsi="Symbol" w:hint="default"/>
+      </w:rPr>
+    </w:lvl>
+    <w:lvl w:ilvl="7" w:tplc="04100003" w:tentative="1">
+      <w:start w:val="1"/>
+      <w:numFmt w:val="bullet"/>
+      <w:lvlText w:val="o"/>
+      <w:lvlJc w:val="left"/>
+      <w:pPr>
+        <w:ind w:left="5760" w:hanging="360"/>
+      </w:pPr>
+      <w:rPr>
+        <w:rFonts w:ascii="Courier New" w:hAnsi="Courier New" w:cs="Courier New" w:hint="default"/>
+      </w:rPr>
+    </w:lvl>
+    <w:lvl w:ilvl="8" w:tplc="04100005" w:tentative="1">
+      <w:start w:val="1"/>
+      <w:numFmt w:val="bullet"/>
+      <w:lvlText w:val=""/>
+      <w:lvlJc w:val="left"/>
+      <w:pPr>
+        <w:ind w:left="6480" w:hanging="360"/>
+      </w:pPr>
+      <w:rPr>
+        <w:rFonts w:ascii="Wingdings" w:hAnsi="Wingdings" w:hint="default"/>
+      </w:rPr>
+    </w:lvl>
+  </w:abstractNum>
+  <w:abstractNum w:abstractNumId="1" w15:restartNumberingAfterBreak="0">
     <w:nsid w:val="2310653C"/>
     <w:multiLevelType w:val="hybridMultilevel"/>
     <w:tmpl w:val="669E3D16"/>
@@ -2730,7 +2501,7 @@
       </w:rPr>
     </w:lvl>
   </w:abstractNum>
-  <w:abstractNum w:abstractNumId="1" w15:restartNumberingAfterBreak="0">
+  <w:abstractNum w:abstractNumId="2" w15:restartNumberingAfterBreak="0">
     <w:nsid w:val="2D0E38E8"/>
     <w:multiLevelType w:val="hybridMultilevel"/>
     <w:tmpl w:val="D2963AD8"/>
@@ -2843,7 +2614,7 @@
       </w:rPr>
     </w:lvl>
   </w:abstractNum>
-  <w:abstractNum w:abstractNumId="2" w15:restartNumberingAfterBreak="0">
+  <w:abstractNum w:abstractNumId="3" w15:restartNumberingAfterBreak="0">
     <w:nsid w:val="39443234"/>
     <w:multiLevelType w:val="hybridMultilevel"/>
     <w:tmpl w:val="59907E2E"/>
@@ -2956,7 +2727,7 @@
       </w:rPr>
     </w:lvl>
   </w:abstractNum>
-  <w:abstractNum w:abstractNumId="3" w15:restartNumberingAfterBreak="0">
+  <w:abstractNum w:abstractNumId="4" w15:restartNumberingAfterBreak="0">
     <w:nsid w:val="3E5575BC"/>
     <w:multiLevelType w:val="hybridMultilevel"/>
     <w:tmpl w:val="1A4ADFC0"/>
@@ -3069,7 +2840,7 @@
       </w:rPr>
     </w:lvl>
   </w:abstractNum>
-  <w:abstractNum w:abstractNumId="4" w15:restartNumberingAfterBreak="0">
+  <w:abstractNum w:abstractNumId="5" w15:restartNumberingAfterBreak="0">
     <w:nsid w:val="4C495EEC"/>
     <w:multiLevelType w:val="hybridMultilevel"/>
     <w:tmpl w:val="3C2CCC0C"/>
@@ -3158,7 +2929,7 @@
       </w:pPr>
     </w:lvl>
   </w:abstractNum>
-  <w:abstractNum w:abstractNumId="5" w15:restartNumberingAfterBreak="0">
+  <w:abstractNum w:abstractNumId="6" w15:restartNumberingAfterBreak="0">
     <w:nsid w:val="5BE9306C"/>
     <w:multiLevelType w:val="hybridMultilevel"/>
     <w:tmpl w:val="DD9AEA24"/>
@@ -3271,7 +3042,7 @@
       </w:rPr>
     </w:lvl>
   </w:abstractNum>
-  <w:abstractNum w:abstractNumId="6" w15:restartNumberingAfterBreak="0">
+  <w:abstractNum w:abstractNumId="7" w15:restartNumberingAfterBreak="0">
     <w:nsid w:val="71E10F1F"/>
     <w:multiLevelType w:val="hybridMultilevel"/>
     <w:tmpl w:val="5F1AFE32"/>
@@ -3361,25 +3132,28 @@
     </w:lvl>
   </w:abstractNum>
   <w:num w:numId="1">
+    <w:abstractNumId w:val="5"/>
+  </w:num>
+  <w:num w:numId="2">
+    <w:abstractNumId w:val="2"/>
+  </w:num>
+  <w:num w:numId="3">
+    <w:abstractNumId w:val="7"/>
+  </w:num>
+  <w:num w:numId="4">
+    <w:abstractNumId w:val="1"/>
+  </w:num>
+  <w:num w:numId="5">
+    <w:abstractNumId w:val="6"/>
+  </w:num>
+  <w:num w:numId="6">
+    <w:abstractNumId w:val="3"/>
+  </w:num>
+  <w:num w:numId="7">
     <w:abstractNumId w:val="4"/>
   </w:num>
-  <w:num w:numId="2">
-    <w:abstractNumId w:val="1"/>
-  </w:num>
-  <w:num w:numId="3">
-    <w:abstractNumId w:val="6"/>
-  </w:num>
-  <w:num w:numId="4">
+  <w:num w:numId="8">
     <w:abstractNumId w:val="0"/>
-  </w:num>
-  <w:num w:numId="5">
-    <w:abstractNumId w:val="5"/>
-  </w:num>
-  <w:num w:numId="6">
-    <w:abstractNumId w:val="2"/>
-  </w:num>
-  <w:num w:numId="7">
-    <w:abstractNumId w:val="3"/>
   </w:num>
 </w:numbering>
 </file>

</xml_diff>